<commit_message>
changes to project proposal
</commit_message>
<xml_diff>
--- a/Group 1 Project 2 Project Proposal.docx
+++ b/Group 1 Project 2 Project Proposal.docx
@@ -19,45 +19,8 @@
     </w:p>
     <w:p>
       <w:r>
-        <w:t xml:space="preserve">Team members: Hibaa Aldubai, </w:t>
-      </w:r>
-      <w:proofErr w:type="spellStart"/>
-      <w:r>
-        <w:t>Farjana</w:t>
-      </w:r>
-      <w:proofErr w:type="spellEnd"/>
-      <w:r>
-        <w:t xml:space="preserve"> </w:t>
-      </w:r>
-      <w:proofErr w:type="spellStart"/>
-      <w:r>
-        <w:t>Rowther</w:t>
-      </w:r>
-      <w:proofErr w:type="spellEnd"/>
-      <w:r>
-        <w:t xml:space="preserve">, </w:t>
-      </w:r>
-      <w:proofErr w:type="spellStart"/>
-      <w:r>
-        <w:t>Astha</w:t>
-      </w:r>
-      <w:proofErr w:type="spellEnd"/>
-      <w:r>
-        <w:t xml:space="preserve"> Nayak, Vivian </w:t>
-      </w:r>
-      <w:proofErr w:type="spellStart"/>
-      <w:r>
-        <w:t>Nnadozie</w:t>
-      </w:r>
-      <w:proofErr w:type="spellEnd"/>
-      <w:r>
-        <w:t xml:space="preserve">, Abraham </w:t>
-      </w:r>
-      <w:proofErr w:type="spellStart"/>
-      <w:r>
-        <w:t>Ofolu</w:t>
-      </w:r>
-      <w:proofErr w:type="spellEnd"/>
+        <w:t>Team members: Hibaa Aldubai, Farjana Rowther, Astha Nayak, Vivian Nnadozie, Abraham Ofolu</w:t>
+      </w:r>
     </w:p>
     <w:p>
       <w:pPr>
@@ -123,6 +86,11 @@
           <w:u w:val="single"/>
         </w:rPr>
         <w:t>Citing Data Source</w:t>
+      </w:r>
+    </w:p>
+    <w:p>
+      <w:r>
+        <w:t xml:space="preserve">Both sets of data to come from the following site: </w:t>
       </w:r>
     </w:p>
     <w:p>
@@ -176,42 +144,16 @@
         <w:ind w:firstLine="720"/>
       </w:pPr>
       <w:r>
-        <w:t>(</w:t>
-      </w:r>
-      <w:proofErr w:type="gramStart"/>
-      <w:r>
-        <w:t>keeping</w:t>
-      </w:r>
-      <w:proofErr w:type="gramEnd"/>
+        <w:t>(keeping</w:t>
+      </w:r>
       <w:r>
         <w:t xml:space="preserve"> from vehicle-data</w:t>
       </w:r>
       <w:r>
-        <w:t xml:space="preserve"> – </w:t>
-      </w:r>
-      <w:proofErr w:type="spellStart"/>
-      <w:r>
-        <w:t>Age_Band_of_Driver</w:t>
-      </w:r>
-      <w:proofErr w:type="spellEnd"/>
-      <w:r>
-        <w:t xml:space="preserve">, </w:t>
-      </w:r>
-      <w:proofErr w:type="spellStart"/>
-      <w:r>
-        <w:t>Age_of_Vehicle</w:t>
-      </w:r>
-      <w:proofErr w:type="spellEnd"/>
-      <w:r>
-        <w:t xml:space="preserve">, make, model, </w:t>
-      </w:r>
-      <w:proofErr w:type="spellStart"/>
-      <w:r>
-        <w:t>sex_of_driver</w:t>
-      </w:r>
-      <w:proofErr w:type="spellEnd"/>
-      <w:r>
-        <w:t>)</w:t>
+        <w:t xml:space="preserve"> – Age_Band_of_Driver, Age_of_Vehicle</w:t>
+      </w:r>
+      <w:r>
+        <w:t>, make, model, sex_of_driver)</w:t>
       </w:r>
     </w:p>
     <w:p>
@@ -223,47 +165,7 @@
         </w:rPr>
       </w:pPr>
       <w:r>
-        <w:t>(</w:t>
-      </w:r>
-      <w:proofErr w:type="gramStart"/>
-      <w:r>
-        <w:t>keeping</w:t>
-      </w:r>
-      <w:proofErr w:type="gramEnd"/>
-      <w:r>
-        <w:t xml:space="preserve"> from </w:t>
-      </w:r>
-      <w:proofErr w:type="spellStart"/>
-      <w:r>
-        <w:t>accident_data</w:t>
-      </w:r>
-      <w:proofErr w:type="spellEnd"/>
-      <w:r>
-        <w:t xml:space="preserve"> – </w:t>
-      </w:r>
-      <w:proofErr w:type="spellStart"/>
-      <w:r>
-        <w:t>accident_severity</w:t>
-      </w:r>
-      <w:proofErr w:type="spellEnd"/>
-      <w:r>
-        <w:t xml:space="preserve">, </w:t>
-      </w:r>
-      <w:proofErr w:type="spellStart"/>
-      <w:r>
-        <w:t>day_of_week</w:t>
-      </w:r>
-      <w:proofErr w:type="spellEnd"/>
-      <w:r>
-        <w:t xml:space="preserve">, </w:t>
-      </w:r>
-      <w:proofErr w:type="spellStart"/>
-      <w:r>
-        <w:t>light_conditions</w:t>
-      </w:r>
-      <w:proofErr w:type="spellEnd"/>
-      <w:r>
-        <w:t>)</w:t>
+        <w:t>(keeping from accident_data – accident_severity, day_of_week, light_conditions)</w:t>
       </w:r>
     </w:p>
     <w:p>
@@ -293,13 +195,8 @@
         </w:rPr>
       </w:pPr>
       <w:r>
-        <w:t>Joining on “</w:t>
-      </w:r>
-      <w:proofErr w:type="spellStart"/>
-      <w:r>
-        <w:t>Accident_Index</w:t>
-      </w:r>
-      <w:proofErr w:type="spellEnd"/>
+        <w:t>Joining on “Accident_Index</w:t>
+      </w:r>
       <w:r>
         <w:t>”</w:t>
       </w:r>
@@ -334,11 +231,39 @@
       <w:r>
         <w:t xml:space="preserve">Loading data on </w:t>
       </w:r>
-      <w:proofErr w:type="spellStart"/>
       <w:r>
         <w:t>Postgresql</w:t>
       </w:r>
-      <w:proofErr w:type="spellEnd"/>
+      <w:r>
+        <w:t xml:space="preserve"> (relational database)</w:t>
+      </w:r>
+    </w:p>
+    <w:p>
+      <w:pPr>
+        <w:rPr>
+          <w:u w:val="single"/>
+        </w:rPr>
+      </w:pPr>
+      <w:r>
+        <w:rPr>
+          <w:u w:val="single"/>
+        </w:rPr>
+        <w:t>Finding</w:t>
+      </w:r>
+      <w:r>
+        <w:rPr>
+          <w:u w:val="single"/>
+        </w:rPr>
+        <w:t>s</w:t>
+      </w:r>
+    </w:p>
+    <w:p>
+      <w:r>
+        <w:t>From the CSV files, we would be able to extract data about accidents in the UK to include vehicle information such as the make and model as well as the gender and age of the driver. From this we would be able to analyse the data to see if there are any patterns or correlations.</w:t>
+      </w:r>
+      <w:r>
+        <w:t xml:space="preserve"> We will also be able to look at the type of weather during the time of accidents and day of the week.</w:t>
+      </w:r>
     </w:p>
     <w:sectPr>
       <w:pgSz w:w="11906" w:h="16838"/>

</xml_diff>